<commit_message>
docs: Daily Sprint Dia 3 y Documentacion Scrum actualizada
</commit_message>
<xml_diff>
--- a/IS_PROYECTO_VIDEOJUEGO/Documentos_Scrum/sprint-2/Documentacion Scrum.docx
+++ b/IS_PROYECTO_VIDEOJUEGO/Documentos_Scrum/sprint-2/Documentacion Scrum.docx
@@ -9097,11 +9097,1325 @@
     </w:tbl>
     <w:p/>
     <w:p>
-      <w:pPr>
-        <w:rPr>
-          <w:u w:val="single"/>
-        </w:rPr>
-      </w:pPr>
+      <w:r>
+        <w:t>SPRINT REVIEW</w:t>
+      </w:r>
+    </w:p>
+    <w:p>
+      <w:r>
+        <w:t>Historias Completadas</w:t>
+      </w:r>
+    </w:p>
+    <w:p>
+      <w:r>
+        <w:t>HU-04: Editor de Obstáculos en Web - COMPLETADA</w:t>
+      </w:r>
+    </w:p>
+    <w:p>
+      <w:r>
+        <w:t>Estado: 100% Completada</w:t>
+      </w:r>
+    </w:p>
+    <w:p>
+      <w:proofErr w:type="spellStart"/>
+      <w:r>
+        <w:t>Story</w:t>
+      </w:r>
+      <w:proofErr w:type="spellEnd"/>
+      <w:r>
+        <w:t xml:space="preserve"> </w:t>
+      </w:r>
+      <w:proofErr w:type="spellStart"/>
+      <w:r>
+        <w:t>Points</w:t>
+      </w:r>
+      <w:proofErr w:type="spellEnd"/>
+      <w:r>
+        <w:t>: 2 (Estimado) / 2 (Real)</w:t>
+      </w:r>
+    </w:p>
+    <w:p>
+      <w:r>
+        <w:t>Criterios de aceptación cumplidos:</w:t>
+      </w:r>
+    </w:p>
+    <w:p/>
+    <w:p>
+      <w:r>
+        <w:t xml:space="preserve">Interfaz gráfica de matriz 5x8 con </w:t>
+      </w:r>
+      <w:proofErr w:type="spellStart"/>
+      <w:r>
+        <w:t>toggle</w:t>
+      </w:r>
+      <w:proofErr w:type="spellEnd"/>
+      <w:r>
+        <w:t xml:space="preserve"> de píxeles</w:t>
+      </w:r>
+    </w:p>
+    <w:p>
+      <w:r>
+        <w:t>Vista previa en tiempo real del obstáculo</w:t>
+      </w:r>
+    </w:p>
+    <w:p>
+      <w:r>
+        <w:t>Generación automática del array de 8 bytes</w:t>
+      </w:r>
+    </w:p>
+    <w:p>
+      <w:r>
+        <w:lastRenderedPageBreak/>
+        <w:t>Validación de que no todos los píxeles estén vacíos</w:t>
+      </w:r>
+    </w:p>
+    <w:p/>
+    <w:p>
+      <w:r>
+        <w:t>HU-05: Configuración de Metas de Nivel - COMPLETADA</w:t>
+      </w:r>
+    </w:p>
+    <w:p>
+      <w:r>
+        <w:t>Estado: 100% Completada</w:t>
+      </w:r>
+    </w:p>
+    <w:p>
+      <w:proofErr w:type="spellStart"/>
+      <w:r>
+        <w:t>Story</w:t>
+      </w:r>
+      <w:proofErr w:type="spellEnd"/>
+      <w:r>
+        <w:t xml:space="preserve"> </w:t>
+      </w:r>
+      <w:proofErr w:type="spellStart"/>
+      <w:r>
+        <w:t>Points</w:t>
+      </w:r>
+      <w:proofErr w:type="spellEnd"/>
+      <w:r>
+        <w:t>: 3 (Estimado) / 3 (Real)</w:t>
+      </w:r>
+    </w:p>
+    <w:p>
+      <w:r>
+        <w:t>Criterios de aceptación cumplidos:</w:t>
+      </w:r>
+    </w:p>
+    <w:p/>
+    <w:p>
+      <w:r>
+        <w:t xml:space="preserve">Radio </w:t>
+      </w:r>
+      <w:proofErr w:type="spellStart"/>
+      <w:r>
+        <w:t>buttons</w:t>
+      </w:r>
+      <w:proofErr w:type="spellEnd"/>
+      <w:r>
+        <w:t xml:space="preserve"> para seleccionar tipo de meta</w:t>
+      </w:r>
+    </w:p>
+    <w:p>
+      <w:r>
+        <w:t>Input numérico para cantidad de obstáculos (1-99)</w:t>
+      </w:r>
+    </w:p>
+    <w:p>
+      <w:r>
+        <w:t>Input numérico para tiempo en segundos (1-255)</w:t>
+      </w:r>
+    </w:p>
+    <w:p>
+      <w:r>
+        <w:t>Validación de valores dentro de rangos permitidos</w:t>
+      </w:r>
+    </w:p>
+    <w:p/>
+    <w:p>
+      <w:r>
+        <w:t>HU-06: Envío de Configuración al PIC (Parcial) - COMPLETADA</w:t>
+      </w:r>
+    </w:p>
+    <w:p>
+      <w:r>
+        <w:t>Estado: 100% Completada (alcance parcial según planeado)</w:t>
+      </w:r>
+    </w:p>
+    <w:p>
+      <w:proofErr w:type="spellStart"/>
+      <w:r>
+        <w:t>Story</w:t>
+      </w:r>
+      <w:proofErr w:type="spellEnd"/>
+      <w:r>
+        <w:t xml:space="preserve"> </w:t>
+      </w:r>
+      <w:proofErr w:type="spellStart"/>
+      <w:r>
+        <w:t>Points</w:t>
+      </w:r>
+      <w:proofErr w:type="spellEnd"/>
+      <w:r>
+        <w:t>: 5 (Estimado) / 6 (Real)</w:t>
+      </w:r>
+    </w:p>
+    <w:p>
+      <w:r>
+        <w:t>Criterios de aceptación cumplidos:</w:t>
+      </w:r>
+    </w:p>
+    <w:p/>
+    <w:p>
+      <w:proofErr w:type="spellStart"/>
+      <w:r>
+        <w:t>Backend</w:t>
+      </w:r>
+      <w:proofErr w:type="spellEnd"/>
+      <w:r>
+        <w:t xml:space="preserve"> </w:t>
+      </w:r>
+      <w:proofErr w:type="spellStart"/>
+      <w:r>
+        <w:t>Flask</w:t>
+      </w:r>
+      <w:proofErr w:type="spellEnd"/>
+      <w:r>
+        <w:t xml:space="preserve"> recibe datos del </w:t>
+      </w:r>
+      <w:proofErr w:type="spellStart"/>
+      <w:r>
+        <w:t>frontend</w:t>
+      </w:r>
+      <w:proofErr w:type="spellEnd"/>
+    </w:p>
+    <w:p>
+      <w:proofErr w:type="spellStart"/>
+      <w:r>
+        <w:t>Backend</w:t>
+      </w:r>
+      <w:proofErr w:type="spellEnd"/>
+      <w:r>
+        <w:t xml:space="preserve"> serializa configuración a JSON optimizado</w:t>
+      </w:r>
+    </w:p>
+    <w:p>
+      <w:proofErr w:type="spellStart"/>
+      <w:r>
+        <w:t>Backend</w:t>
+      </w:r>
+      <w:proofErr w:type="spellEnd"/>
+      <w:r>
+        <w:t xml:space="preserve"> envía JSON vía puerto serial al PIC</w:t>
+      </w:r>
+    </w:p>
+    <w:p>
+      <w:proofErr w:type="spellStart"/>
+      <w:r>
+        <w:t>Feedback</w:t>
+      </w:r>
+      <w:proofErr w:type="spellEnd"/>
+      <w:r>
+        <w:t xml:space="preserve"> visual de éxito/error al usuario</w:t>
+      </w:r>
+    </w:p>
+    <w:p>
+      <w:proofErr w:type="spellStart"/>
+      <w:r>
+        <w:t>Timeout</w:t>
+      </w:r>
+      <w:proofErr w:type="spellEnd"/>
+      <w:r>
+        <w:t xml:space="preserve"> de 5 segundos para respuesta del PIC</w:t>
+      </w:r>
+    </w:p>
+    <w:p/>
+    <w:p>
+      <w:r>
+        <w:t>HU-11: Validación de Diseños - COMPLETADA</w:t>
+      </w:r>
+    </w:p>
+    <w:p>
+      <w:r>
+        <w:t>Estado: 100% Completada</w:t>
+      </w:r>
+    </w:p>
+    <w:p>
+      <w:proofErr w:type="spellStart"/>
+      <w:r>
+        <w:t>Story</w:t>
+      </w:r>
+      <w:proofErr w:type="spellEnd"/>
+      <w:r>
+        <w:t xml:space="preserve"> </w:t>
+      </w:r>
+      <w:proofErr w:type="spellStart"/>
+      <w:r>
+        <w:t>Points</w:t>
+      </w:r>
+      <w:proofErr w:type="spellEnd"/>
+      <w:r>
+        <w:t>: 3 (Estimado) / 3 (Real)</w:t>
+      </w:r>
+    </w:p>
+    <w:p>
+      <w:r>
+        <w:lastRenderedPageBreak/>
+        <w:t>Criterios de aceptación cumplidos:</w:t>
+      </w:r>
+    </w:p>
+    <w:p/>
+    <w:p>
+      <w:r>
+        <w:t>Comparación de arrays de personaje y obstáculo</w:t>
+      </w:r>
+    </w:p>
+    <w:p>
+      <w:r>
+        <w:t>Diferencia mínima de 20% de píxeles diferentes</w:t>
+      </w:r>
+    </w:p>
+    <w:p>
+      <w:r>
+        <w:t>Mensaje de error si diseños son muy similares</w:t>
+      </w:r>
+    </w:p>
+    <w:p>
+      <w:r>
+        <w:t>Sugerencia de modificación al usuario</w:t>
+      </w:r>
+    </w:p>
+    <w:p/>
+    <w:p>
+      <w:r>
+        <w:t>Comparación: Planeado vs Logrado</w:t>
+      </w:r>
+    </w:p>
+    <w:tbl>
+      <w:tblPr>
+        <w:tblStyle w:val="Tablaconcuadrcula"/>
+        <w:tblW w:w="0" w:type="auto"/>
+        <w:tblLook w:val="04A0" w:firstRow="1" w:lastRow="0" w:firstColumn="1" w:lastColumn="0" w:noHBand="0" w:noVBand="1"/>
+      </w:tblPr>
+      <w:tblGrid>
+        <w:gridCol w:w="2207"/>
+        <w:gridCol w:w="2207"/>
+        <w:gridCol w:w="2207"/>
+        <w:gridCol w:w="2207"/>
+      </w:tblGrid>
+      <w:tr>
+        <w:tc>
+          <w:tcPr>
+            <w:tcW w:w="2207" w:type="dxa"/>
+            <w:vAlign w:val="center"/>
+          </w:tcPr>
+          <w:p>
+            <w:pPr>
+              <w:jc w:val="center"/>
+              <w:rPr>
+                <w:b/>
+                <w:bCs/>
+              </w:rPr>
+            </w:pPr>
+            <w:r>
+              <w:rPr>
+                <w:b/>
+                <w:bCs/>
+              </w:rPr>
+              <w:t>MÉTRICA</w:t>
+            </w:r>
+          </w:p>
+        </w:tc>
+        <w:tc>
+          <w:tcPr>
+            <w:tcW w:w="2207" w:type="dxa"/>
+            <w:vAlign w:val="center"/>
+          </w:tcPr>
+          <w:p>
+            <w:pPr>
+              <w:jc w:val="center"/>
+              <w:rPr>
+                <w:b/>
+                <w:bCs/>
+              </w:rPr>
+            </w:pPr>
+            <w:r>
+              <w:rPr>
+                <w:b/>
+                <w:bCs/>
+              </w:rPr>
+              <w:t>PLANEADO</w:t>
+            </w:r>
+          </w:p>
+        </w:tc>
+        <w:tc>
+          <w:tcPr>
+            <w:tcW w:w="2207" w:type="dxa"/>
+            <w:vAlign w:val="center"/>
+          </w:tcPr>
+          <w:p>
+            <w:pPr>
+              <w:jc w:val="center"/>
+              <w:rPr>
+                <w:b/>
+                <w:bCs/>
+              </w:rPr>
+            </w:pPr>
+            <w:r>
+              <w:rPr>
+                <w:b/>
+                <w:bCs/>
+              </w:rPr>
+              <w:t>LOGRADO</w:t>
+            </w:r>
+          </w:p>
+        </w:tc>
+        <w:tc>
+          <w:tcPr>
+            <w:tcW w:w="2207" w:type="dxa"/>
+            <w:vAlign w:val="center"/>
+          </w:tcPr>
+          <w:p>
+            <w:pPr>
+              <w:jc w:val="center"/>
+              <w:rPr>
+                <w:b/>
+                <w:bCs/>
+              </w:rPr>
+            </w:pPr>
+            <w:r>
+              <w:rPr>
+                <w:b/>
+                <w:bCs/>
+              </w:rPr>
+              <w:t>VARIACIÓN</w:t>
+            </w:r>
+          </w:p>
+        </w:tc>
+      </w:tr>
+      <w:tr>
+        <w:tc>
+          <w:tcPr>
+            <w:tcW w:w="2207" w:type="dxa"/>
+            <w:vAlign w:val="center"/>
+          </w:tcPr>
+          <w:p>
+            <w:pPr>
+              <w:jc w:val="center"/>
+            </w:pPr>
+            <w:proofErr w:type="spellStart"/>
+            <w:r>
+              <w:t>Story</w:t>
+            </w:r>
+            <w:proofErr w:type="spellEnd"/>
+            <w:r>
+              <w:t xml:space="preserve"> Points comprometidos</w:t>
+            </w:r>
+          </w:p>
+        </w:tc>
+        <w:tc>
+          <w:tcPr>
+            <w:tcW w:w="2207" w:type="dxa"/>
+            <w:vAlign w:val="center"/>
+          </w:tcPr>
+          <w:p>
+            <w:pPr>
+              <w:jc w:val="center"/>
+            </w:pPr>
+            <w:r>
+              <w:t>13</w:t>
+            </w:r>
+          </w:p>
+        </w:tc>
+        <w:tc>
+          <w:tcPr>
+            <w:tcW w:w="2207" w:type="dxa"/>
+            <w:vAlign w:val="center"/>
+          </w:tcPr>
+          <w:p>
+            <w:pPr>
+              <w:jc w:val="center"/>
+            </w:pPr>
+            <w:r>
+              <w:t>13</w:t>
+            </w:r>
+          </w:p>
+        </w:tc>
+        <w:tc>
+          <w:tcPr>
+            <w:tcW w:w="2207" w:type="dxa"/>
+            <w:vAlign w:val="center"/>
+          </w:tcPr>
+          <w:p>
+            <w:pPr>
+              <w:jc w:val="center"/>
+            </w:pPr>
+            <w:r>
+              <w:t>0%</w:t>
+            </w:r>
+          </w:p>
+        </w:tc>
+      </w:tr>
+      <w:tr>
+        <w:tc>
+          <w:tcPr>
+            <w:tcW w:w="2207" w:type="dxa"/>
+            <w:vAlign w:val="center"/>
+          </w:tcPr>
+          <w:p>
+            <w:pPr>
+              <w:jc w:val="center"/>
+            </w:pPr>
+            <w:proofErr w:type="spellStart"/>
+            <w:r>
+              <w:t>Story</w:t>
+            </w:r>
+            <w:proofErr w:type="spellEnd"/>
+            <w:r>
+              <w:t xml:space="preserve"> Points completados</w:t>
+            </w:r>
+          </w:p>
+        </w:tc>
+        <w:tc>
+          <w:tcPr>
+            <w:tcW w:w="2207" w:type="dxa"/>
+            <w:vAlign w:val="center"/>
+          </w:tcPr>
+          <w:p>
+            <w:pPr>
+              <w:jc w:val="center"/>
+            </w:pPr>
+            <w:r>
+              <w:t>13</w:t>
+            </w:r>
+          </w:p>
+        </w:tc>
+        <w:tc>
+          <w:tcPr>
+            <w:tcW w:w="2207" w:type="dxa"/>
+            <w:vAlign w:val="center"/>
+          </w:tcPr>
+          <w:p>
+            <w:pPr>
+              <w:jc w:val="center"/>
+            </w:pPr>
+            <w:r>
+              <w:t>14</w:t>
+            </w:r>
+          </w:p>
+        </w:tc>
+        <w:tc>
+          <w:tcPr>
+            <w:tcW w:w="2207" w:type="dxa"/>
+            <w:vAlign w:val="center"/>
+          </w:tcPr>
+          <w:p>
+            <w:pPr>
+              <w:jc w:val="center"/>
+            </w:pPr>
+            <w:r>
+              <w:t>+7.7%</w:t>
+            </w:r>
+          </w:p>
+        </w:tc>
+      </w:tr>
+      <w:tr>
+        <w:tc>
+          <w:tcPr>
+            <w:tcW w:w="2207" w:type="dxa"/>
+            <w:vAlign w:val="center"/>
+          </w:tcPr>
+          <w:p>
+            <w:pPr>
+              <w:jc w:val="center"/>
+            </w:pPr>
+            <w:r>
+              <w:t>Historias de Usuario</w:t>
+            </w:r>
+          </w:p>
+        </w:tc>
+        <w:tc>
+          <w:tcPr>
+            <w:tcW w:w="2207" w:type="dxa"/>
+            <w:vAlign w:val="center"/>
+          </w:tcPr>
+          <w:p>
+            <w:pPr>
+              <w:jc w:val="center"/>
+            </w:pPr>
+            <w:r>
+              <w:t>4</w:t>
+            </w:r>
+          </w:p>
+        </w:tc>
+        <w:tc>
+          <w:tcPr>
+            <w:tcW w:w="2207" w:type="dxa"/>
+            <w:vAlign w:val="center"/>
+          </w:tcPr>
+          <w:p>
+            <w:pPr>
+              <w:jc w:val="center"/>
+            </w:pPr>
+            <w:r>
+              <w:t>4</w:t>
+            </w:r>
+          </w:p>
+        </w:tc>
+        <w:tc>
+          <w:tcPr>
+            <w:tcW w:w="2207" w:type="dxa"/>
+            <w:vAlign w:val="center"/>
+          </w:tcPr>
+          <w:p>
+            <w:pPr>
+              <w:jc w:val="center"/>
+            </w:pPr>
+            <w:r>
+              <w:t>100%</w:t>
+            </w:r>
+          </w:p>
+        </w:tc>
+      </w:tr>
+      <w:tr>
+        <w:tc>
+          <w:tcPr>
+            <w:tcW w:w="2207" w:type="dxa"/>
+            <w:vAlign w:val="center"/>
+          </w:tcPr>
+          <w:p>
+            <w:pPr>
+              <w:jc w:val="center"/>
+            </w:pPr>
+            <w:r>
+              <w:t>Tareas del Sprint Backlog</w:t>
+            </w:r>
+          </w:p>
+        </w:tc>
+        <w:tc>
+          <w:tcPr>
+            <w:tcW w:w="2207" w:type="dxa"/>
+            <w:vAlign w:val="center"/>
+          </w:tcPr>
+          <w:p>
+            <w:pPr>
+              <w:jc w:val="center"/>
+            </w:pPr>
+            <w:r>
+              <w:t>12</w:t>
+            </w:r>
+          </w:p>
+        </w:tc>
+        <w:tc>
+          <w:tcPr>
+            <w:tcW w:w="2207" w:type="dxa"/>
+            <w:vAlign w:val="center"/>
+          </w:tcPr>
+          <w:p>
+            <w:pPr>
+              <w:jc w:val="center"/>
+            </w:pPr>
+            <w:r>
+              <w:t>12</w:t>
+            </w:r>
+          </w:p>
+        </w:tc>
+        <w:tc>
+          <w:tcPr>
+            <w:tcW w:w="2207" w:type="dxa"/>
+            <w:vAlign w:val="center"/>
+          </w:tcPr>
+          <w:p>
+            <w:pPr>
+              <w:jc w:val="center"/>
+            </w:pPr>
+            <w:r>
+              <w:t>100%</w:t>
+            </w:r>
+          </w:p>
+        </w:tc>
+      </w:tr>
+      <w:tr>
+        <w:tc>
+          <w:tcPr>
+            <w:tcW w:w="2207" w:type="dxa"/>
+            <w:vAlign w:val="center"/>
+          </w:tcPr>
+          <w:p>
+            <w:pPr>
+              <w:jc w:val="center"/>
+            </w:pPr>
+            <w:r>
+              <w:t>Horas estimadas</w:t>
+            </w:r>
+          </w:p>
+        </w:tc>
+        <w:tc>
+          <w:tcPr>
+            <w:tcW w:w="2207" w:type="dxa"/>
+            <w:vAlign w:val="center"/>
+          </w:tcPr>
+          <w:p>
+            <w:pPr>
+              <w:jc w:val="center"/>
+            </w:pPr>
+            <w:r>
+              <w:t>~28h</w:t>
+            </w:r>
+          </w:p>
+        </w:tc>
+        <w:tc>
+          <w:tcPr>
+            <w:tcW w:w="2207" w:type="dxa"/>
+            <w:vAlign w:val="center"/>
+          </w:tcPr>
+          <w:p>
+            <w:pPr>
+              <w:jc w:val="center"/>
+            </w:pPr>
+            <w:r>
+              <w:t>~30h</w:t>
+            </w:r>
+          </w:p>
+        </w:tc>
+        <w:tc>
+          <w:tcPr>
+            <w:tcW w:w="2207" w:type="dxa"/>
+            <w:vAlign w:val="center"/>
+          </w:tcPr>
+          <w:p>
+            <w:pPr>
+              <w:jc w:val="center"/>
+            </w:pPr>
+            <w:r>
+              <w:t>+7%</w:t>
+            </w:r>
+          </w:p>
+        </w:tc>
+      </w:tr>
+      <w:tr>
+        <w:tc>
+          <w:tcPr>
+            <w:tcW w:w="2207" w:type="dxa"/>
+            <w:vAlign w:val="center"/>
+          </w:tcPr>
+          <w:p>
+            <w:pPr>
+              <w:jc w:val="center"/>
+            </w:pPr>
+            <w:r>
+              <w:t>Impedimentos bloqueantes</w:t>
+            </w:r>
+          </w:p>
+        </w:tc>
+        <w:tc>
+          <w:tcPr>
+            <w:tcW w:w="2207" w:type="dxa"/>
+            <w:vAlign w:val="center"/>
+          </w:tcPr>
+          <w:p>
+            <w:pPr>
+              <w:jc w:val="center"/>
+            </w:pPr>
+            <w:r>
+              <w:t>0 esperados</w:t>
+            </w:r>
+          </w:p>
+        </w:tc>
+        <w:tc>
+          <w:tcPr>
+            <w:tcW w:w="2207" w:type="dxa"/>
+            <w:vAlign w:val="center"/>
+          </w:tcPr>
+          <w:p>
+            <w:pPr>
+              <w:jc w:val="center"/>
+            </w:pPr>
+            <w:r>
+              <w:t>1 real</w:t>
+            </w:r>
+          </w:p>
+        </w:tc>
+        <w:tc>
+          <w:tcPr>
+            <w:tcW w:w="2207" w:type="dxa"/>
+            <w:vAlign w:val="center"/>
+          </w:tcPr>
+          <w:p>
+            <w:pPr>
+              <w:jc w:val="center"/>
+            </w:pPr>
+            <w:r>
+              <w:t>Desconexión serial intermitente</w:t>
+            </w:r>
+          </w:p>
+        </w:tc>
+      </w:tr>
+    </w:tbl>
+    <w:p/>
+    <w:p>
+      <w:proofErr w:type="spellStart"/>
+      <w:r>
+        <w:t>Feedback</w:t>
+      </w:r>
+      <w:proofErr w:type="spellEnd"/>
+      <w:r>
+        <w:t xml:space="preserve"> del </w:t>
+      </w:r>
+      <w:proofErr w:type="spellStart"/>
+      <w:r>
+        <w:t>Product</w:t>
+      </w:r>
+      <w:proofErr w:type="spellEnd"/>
+      <w:r>
+        <w:t xml:space="preserve"> </w:t>
+      </w:r>
+      <w:proofErr w:type="spellStart"/>
+      <w:r>
+        <w:t>Owner</w:t>
+      </w:r>
+      <w:proofErr w:type="spellEnd"/>
+      <w:r>
+        <w:t xml:space="preserve"> (Alán Osmar Peña Polo)</w:t>
+      </w:r>
+    </w:p>
+    <w:p>
+      <w:r>
+        <w:t>Funcionalidad completa y robusta</w:t>
+      </w:r>
+    </w:p>
+    <w:p>
+      <w:r>
+        <w:t>El sistema de validación implementado superó las expectativas. La validación de similitud entre personaje y obstáculo es muy efectiva y los mensajes de sugerencia ayudan mucho al usuario. La configuración de metas es intuitiva y funciona sin problemas.</w:t>
+      </w:r>
+    </w:p>
+    <w:p>
+      <w:r>
+        <w:t>Mejoras de calidad notables</w:t>
+      </w:r>
+    </w:p>
+    <w:p>
+      <w:r>
+        <w:t>Los mensajes de error descriptivos son un cambio fundamental. Ahora cuando algo falla, el usuario entiende exactamente qué pasó y cómo solucionarlo. Esto mejora significativamente la experiencia de usuario.</w:t>
+      </w:r>
+    </w:p>
+    <w:p>
+      <w:r>
+        <w:t>Integración sólida</w:t>
+      </w:r>
+    </w:p>
+    <w:p>
+      <w:r>
+        <w:lastRenderedPageBreak/>
+        <w:t xml:space="preserve">El flujo completo desde el </w:t>
+      </w:r>
+      <w:proofErr w:type="spellStart"/>
+      <w:r>
+        <w:t>frontend</w:t>
+      </w:r>
+      <w:proofErr w:type="spellEnd"/>
+      <w:r>
+        <w:t xml:space="preserve"> hasta la validación en el PIC funciona de manera fluida. Las validaciones en ambos lados (</w:t>
+      </w:r>
+      <w:proofErr w:type="spellStart"/>
+      <w:r>
+        <w:t>frontend</w:t>
+      </w:r>
+      <w:proofErr w:type="spellEnd"/>
+      <w:r>
+        <w:t xml:space="preserve"> y PIC) crean un sistema robusto que previene errores.</w:t>
+      </w:r>
+    </w:p>
+    <w:p>
+      <w:r>
+        <w:t>Áreas de oportunidad</w:t>
+      </w:r>
+    </w:p>
+    <w:p>
+      <w:r>
+        <w:t>El impedimento con desconexiones seriales intermitentes nos hizo perder 2 horas del Día 2. Aunque lo resolvimos con reintentos automáticos, debemos investigar la causa raíz para el siguiente sprint.</w:t>
+      </w:r>
+    </w:p>
+    <w:p/>
+    <w:p>
+      <w:r>
+        <w:t>Sprint Retrospective</w:t>
+      </w:r>
+    </w:p>
+    <w:p>
+      <w:r>
+        <w:t>¿Qué funcionó?</w:t>
+      </w:r>
+    </w:p>
+    <w:p>
+      <w:r>
+        <w:t>1. Aplicación exitosa de las acciones de mejora del Sprint 1</w:t>
+      </w:r>
+    </w:p>
+    <w:p>
+      <w:r>
+        <w:t>Descripción:</w:t>
+      </w:r>
+    </w:p>
+    <w:p>
+      <w:r>
+        <w:t>Las tres acciones de mejora identificadas en el Sprint 1 se implementaron exitosamente:</w:t>
+      </w:r>
+    </w:p>
+    <w:p/>
+    <w:p>
+      <w:r>
+        <w:t>Buffer del 20% en estimaciones técnicas evitó sobrestimaciones</w:t>
+      </w:r>
+    </w:p>
+    <w:p>
+      <w:r>
+        <w:t>Mensajes de error descriptivos mejoraron la experiencia del usuario</w:t>
+      </w:r>
+    </w:p>
+    <w:p>
+      <w:r>
+        <w:t>Validación de datos en el PIC previno errores de procesamiento</w:t>
+      </w:r>
+    </w:p>
+    <w:p/>
+    <w:p>
+      <w:r>
+        <w:t>2. Reutilización efectiva de componentes existentes</w:t>
+      </w:r>
+    </w:p>
+    <w:p>
+      <w:r>
+        <w:t>Descripción:</w:t>
+      </w:r>
+    </w:p>
+    <w:p>
+      <w:r>
+        <w:t xml:space="preserve">El componente </w:t>
+      </w:r>
+      <w:proofErr w:type="spellStart"/>
+      <w:r>
+        <w:t>SpriteEditor.vue</w:t>
+      </w:r>
+      <w:proofErr w:type="spellEnd"/>
+      <w:r>
+        <w:t xml:space="preserve"> creado para personajes se reutilizó para obstáculos sin modificaciones significativas. Esto ahorró aproximadamente 3 horas de desarrollo.</w:t>
+      </w:r>
+    </w:p>
+    <w:p>
+      <w:r>
+        <w:t>3. Comunicación proactiva ante impedimentos</w:t>
+      </w:r>
+    </w:p>
+    <w:p>
+      <w:r>
+        <w:t>Descripción:</w:t>
+      </w:r>
+    </w:p>
+    <w:p>
+      <w:r>
+        <w:t>Cuando surgió el problema de desconexión serial, ambos miembros colaboraron inmediatamente para resolverlo. Se implementó una solución con reintentos automáticos en 1 hora.</w:t>
+      </w:r>
+    </w:p>
+    <w:p>
+      <w:r>
+        <w:lastRenderedPageBreak/>
+        <w:t>4. Validaciones implementadas de manera incremental</w:t>
+      </w:r>
+    </w:p>
+    <w:p>
+      <w:r>
+        <w:t>Descripción:</w:t>
+      </w:r>
+    </w:p>
+    <w:p>
+      <w:r>
+        <w:t>En lugar de implementar todas las validaciones al final, se fueron agregando progresivamente durante el sprint. Esto permitió detectar y corregir problemas temprano.</w:t>
+      </w:r>
+    </w:p>
+    <w:p/>
+    <w:p>
+      <w:r>
+        <w:t>¿Qué no funcionó?</w:t>
+      </w:r>
+    </w:p>
+    <w:p>
+      <w:r>
+        <w:t>1. Desconexión serial intermitente no prevista</w:t>
+      </w:r>
+    </w:p>
+    <w:p>
+      <w:r>
+        <w:t>Descripción:</w:t>
+      </w:r>
+    </w:p>
+    <w:p>
+      <w:r>
+        <w:t>Durante las pruebas del Día 2, el puerto serial COM3 se desconectaba aleatoriamente cada 10-15 minutos. Esto no se detectó en el Sprint 1 porque las sesiones de prueba eran más cortas.</w:t>
+      </w:r>
+    </w:p>
+    <w:p>
+      <w:r>
+        <w:t>2. Complejidad subestimada en validación de similitud</w:t>
+      </w:r>
+    </w:p>
+    <w:p>
+      <w:r>
+        <w:t>Descripción:</w:t>
+      </w:r>
+    </w:p>
+    <w:p>
+      <w:r>
+        <w:t>La tarea T1.1 (validación de similitud) se estimó en 2.</w:t>
+      </w:r>
+      <w:proofErr w:type="gramStart"/>
+      <w:r>
+        <w:t>5h</w:t>
+      </w:r>
+      <w:proofErr w:type="gramEnd"/>
+      <w:r>
+        <w:t xml:space="preserve"> pero tomó 3.5h. El algoritmo de comparación bit a bit fue más complejo de lo anticipado, especialmente el cálculo del porcentaje de diferencia.</w:t>
+      </w:r>
+    </w:p>
+    <w:p>
+      <w:r>
+        <w:t>3. Falta de casos de prueba documentados</w:t>
+      </w:r>
+    </w:p>
+    <w:p>
+      <w:r>
+        <w:t>Descripción:</w:t>
+      </w:r>
+    </w:p>
+    <w:p>
+      <w:r>
+        <w:t>Aunque se realizaron pruebas exhaustivas, no se documentaron los casos de prueba de manera formal. Esto dificultó repetir las pruebas cuando se hicieron ajustes en las validaciones.</w:t>
+      </w:r>
+    </w:p>
+    <w:p/>
+    <w:p>
+      <w:r>
+        <w:t xml:space="preserve">Acción 1: Implementar </w:t>
+      </w:r>
+      <w:proofErr w:type="spellStart"/>
+      <w:r>
+        <w:t>watchdog</w:t>
+      </w:r>
+      <w:proofErr w:type="spellEnd"/>
+      <w:r>
+        <w:t xml:space="preserve"> para conexión serial</w:t>
+      </w:r>
+    </w:p>
+    <w:p>
+      <w:r>
+        <w:t>Problema que resuelve: Desconexión serial intermitente no prevista</w:t>
+      </w:r>
+    </w:p>
+    <w:p>
+      <w:r>
+        <w:t>Descripción detallada:</w:t>
+      </w:r>
+    </w:p>
+    <w:p>
+      <w:r>
+        <w:t>Crear un proceso en segundo plano que verifique constantemente el estado de la conexión serial y reconecte automáticamente si se detecta desconexión.</w:t>
+      </w:r>
+    </w:p>
+    <w:p>
+      <w:r>
+        <w:t>Implementación:</w:t>
+      </w:r>
+    </w:p>
+    <w:p/>
+    <w:p>
+      <w:proofErr w:type="spellStart"/>
+      <w:r>
+        <w:t>Backend</w:t>
+      </w:r>
+      <w:proofErr w:type="spellEnd"/>
+      <w:r>
+        <w:t xml:space="preserve"> </w:t>
+      </w:r>
+      <w:proofErr w:type="spellStart"/>
+      <w:r>
+        <w:t>Flask</w:t>
+      </w:r>
+      <w:proofErr w:type="spellEnd"/>
+      <w:r>
+        <w:t xml:space="preserve">: </w:t>
+      </w:r>
+      <w:proofErr w:type="spellStart"/>
+      <w:r>
+        <w:t>Thread</w:t>
+      </w:r>
+      <w:proofErr w:type="spellEnd"/>
+      <w:r>
+        <w:t xml:space="preserve"> que verifica conexión cada 5 segundos</w:t>
+      </w:r>
+    </w:p>
+    <w:p>
+      <w:r>
+        <w:t>Si desconexión detectada: intenta reconectar automáticamente</w:t>
+      </w:r>
+    </w:p>
+    <w:p>
+      <w:r>
+        <w:t>Log de todas las desconexiones/reconexiones para análisis</w:t>
+      </w:r>
+    </w:p>
+    <w:p>
+      <w:r>
+        <w:t xml:space="preserve">Notificación al </w:t>
+      </w:r>
+      <w:proofErr w:type="spellStart"/>
+      <w:r>
+        <w:t>frontend</w:t>
+      </w:r>
+      <w:proofErr w:type="spellEnd"/>
+      <w:r>
+        <w:t xml:space="preserve"> si reconexión falla después de 3 intentos</w:t>
+      </w:r>
+    </w:p>
+    <w:p/>
+    <w:p>
+      <w:r>
+        <w:t>Responsable: Alán Osmar Peña Polo</w:t>
+      </w:r>
+    </w:p>
+    <w:p>
+      <w:r>
+        <w:t>Fecha objetivo: Día 1 del Sprint 3</w:t>
+      </w:r>
+    </w:p>
+    <w:p>
+      <w:r>
+        <w:t>Acción 2: Crear suite de casos de prueba documentados</w:t>
+      </w:r>
+    </w:p>
+    <w:p>
+      <w:r>
+        <w:t>Problema que resuelve: Falta de casos de prueba documentados</w:t>
+      </w:r>
+    </w:p>
+    <w:p>
+      <w:r>
+        <w:t>Descripción detallada:</w:t>
+      </w:r>
+    </w:p>
+    <w:p>
+      <w:r>
+        <w:t>Documentar formalmente todos los casos de prueba para validaciones y flujos críticos del sistema.</w:t>
+      </w:r>
+    </w:p>
+    <w:p>
+      <w:proofErr w:type="gramStart"/>
+      <w:r>
+        <w:t>Casos a documentar</w:t>
+      </w:r>
+      <w:proofErr w:type="gramEnd"/>
+      <w:r>
+        <w:t>:</w:t>
+      </w:r>
+    </w:p>
+    <w:p/>
+    <w:p>
+      <w:r>
+        <w:t xml:space="preserve">Validación de </w:t>
+      </w:r>
+      <w:proofErr w:type="spellStart"/>
+      <w:r>
+        <w:t>sprites</w:t>
+      </w:r>
+      <w:proofErr w:type="spellEnd"/>
+      <w:r>
+        <w:t xml:space="preserve"> (vacíos, similares, válidos)</w:t>
+      </w:r>
+    </w:p>
+    <w:p>
+      <w:r>
+        <w:t>Configuración de metas (rangos válidos/inválidos)</w:t>
+      </w:r>
+    </w:p>
+    <w:p>
+      <w:r>
+        <w:t xml:space="preserve">Comunicación serial (éxito, </w:t>
+      </w:r>
+      <w:proofErr w:type="spellStart"/>
+      <w:r>
+        <w:t>timeout</w:t>
+      </w:r>
+      <w:proofErr w:type="spellEnd"/>
+      <w:r>
+        <w:t>, errores)</w:t>
+      </w:r>
+    </w:p>
+    <w:p>
+      <w:r>
+        <w:t xml:space="preserve">Flujo </w:t>
+      </w:r>
+      <w:proofErr w:type="spellStart"/>
+      <w:r>
+        <w:t>end-to-end</w:t>
+      </w:r>
+      <w:proofErr w:type="spellEnd"/>
+      <w:r>
+        <w:t xml:space="preserve"> completo</w:t>
+      </w:r>
+    </w:p>
+    <w:p/>
+    <w:p>
+      <w:r>
+        <w:t>Formato:</w:t>
+      </w:r>
+    </w:p>
+    <w:p/>
+    <w:p>
+      <w:r>
+        <w:t>ID del caso</w:t>
+      </w:r>
+    </w:p>
+    <w:p>
+      <w:r>
+        <w:t>Descripción</w:t>
+      </w:r>
+    </w:p>
+    <w:p>
+      <w:r>
+        <w:t>Datos de entrada</w:t>
+      </w:r>
+    </w:p>
+    <w:p>
+      <w:r>
+        <w:t>Resultado esperado</w:t>
+      </w:r>
+    </w:p>
+    <w:p>
+      <w:r>
+        <w:lastRenderedPageBreak/>
+        <w:t>Resultado real</w:t>
+      </w:r>
+    </w:p>
+    <w:p>
+      <w:r>
+        <w:t>Estado (Pass/</w:t>
+      </w:r>
+      <w:proofErr w:type="spellStart"/>
+      <w:r>
+        <w:t>Fail</w:t>
+      </w:r>
+      <w:proofErr w:type="spellEnd"/>
+      <w:r>
+        <w:t>)</w:t>
+      </w:r>
+    </w:p>
+    <w:p/>
+    <w:p>
+      <w:r>
+        <w:t>Responsable: Ambos</w:t>
+      </w:r>
+    </w:p>
+    <w:p>
+      <w:r>
+        <w:t>Fecha objetivo: Durante Sprint 3 (paralelo al desarrollo)</w:t>
+      </w:r>
+    </w:p>
+    <w:p/>
+    <w:p>
+      <w:r>
+        <w:t>Acció</w:t>
+      </w:r>
+      <w:r>
+        <w:t>n 3</w:t>
+      </w:r>
+      <w:r>
+        <w:t>: Agregar buffer adicional del 40% para tareas de algoritmos</w:t>
+      </w:r>
+    </w:p>
+    <w:p>
+      <w:r>
+        <w:t>Problema que resuelve: Complejidad subestimada en validación de similitud</w:t>
+      </w:r>
+    </w:p>
+    <w:p>
+      <w:r>
+        <w:t>Descripción detallada:</w:t>
+      </w:r>
+    </w:p>
+    <w:p>
+      <w:r>
+        <w:t xml:space="preserve">Las tareas que involucren desarrollo de algoritmos (comparaciones, cálculos, </w:t>
+      </w:r>
+      <w:proofErr w:type="spellStart"/>
+      <w:r>
+        <w:t>parsing</w:t>
+      </w:r>
+      <w:proofErr w:type="spellEnd"/>
+      <w:r>
+        <w:t xml:space="preserve"> complejo) requieren más tiempo del estimado inicialmente.</w:t>
+      </w:r>
+    </w:p>
+    <w:p>
+      <w:r>
+        <w:t>Nueva política de estimación:</w:t>
+      </w:r>
+    </w:p>
+    <w:p/>
+    <w:p>
+      <w:r>
+        <w:t>Tareas normales: estimación base</w:t>
+      </w:r>
+    </w:p>
+    <w:p>
+      <w:r>
+        <w:t>Tareas técnicas (comunicaciones, hardware): +20% buffer (ya implementado)</w:t>
+      </w:r>
+    </w:p>
+    <w:p>
+      <w:r>
+        <w:t>Tareas de algoritmos (nuevos cálculos, comparaciones complejas): +40% buffer</w:t>
+      </w:r>
+    </w:p>
+    <w:p/>
+    <w:p>
+      <w:r>
+        <w:t>Ejemplo:</w:t>
+      </w:r>
+    </w:p>
+    <w:p/>
+    <w:p>
+      <w:r>
+        <w:t>Estimación inicial algoritmo de similitud: 2.5h</w:t>
+      </w:r>
+    </w:p>
+    <w:p>
+      <w:r>
+        <w:t>Buffer 40%: 2.5h × 1.4 = 3.5h</w:t>
+      </w:r>
+    </w:p>
+    <w:p>
+      <w:r>
+        <w:t>Nueva estimación: 3.5h</w:t>
+      </w:r>
+    </w:p>
+    <w:p/>
+    <w:p>
+      <w:r>
+        <w:t>Responsable: Ambos (aplicar en Sprint 3)</w:t>
+      </w:r>
+    </w:p>
+    <w:p>
+      <w:r>
+        <w:t xml:space="preserve">Fecha objetivo: Inmediata (siguiente sprint </w:t>
+      </w:r>
+      <w:proofErr w:type="spellStart"/>
+      <w:r>
+        <w:t>planning</w:t>
+      </w:r>
+      <w:proofErr w:type="spellEnd"/>
+      <w:r>
+        <w:t>)</w:t>
+      </w:r>
     </w:p>
     <w:p>
       <w:pPr>
@@ -12505,7 +13819,6 @@
   <w:style w:type="character" w:default="1" w:styleId="Fuentedeprrafopredeter">
     <w:name w:val="Default Paragraph Font"/>
     <w:uiPriority w:val="1"/>
-    <w:semiHidden/>
     <w:unhideWhenUsed/>
   </w:style>
   <w:style w:type="table" w:default="1" w:styleId="Tablanormal">

</xml_diff>